<commit_message>
Co che thuc hien proc
</commit_message>
<xml_diff>
--- a/Đọc đi pls.docx
+++ b/Đọc đi pls.docx
@@ -105,27 +105,105 @@
         </w:rPr>
         <w:t>Nếu đăng nhập vào bằng tk admin thì sẽ xem full thông tin của các chi nhánh con khác.</w:t>
       </w:r>
+    </w:p>
+    <w:p>
+      <w:pPr>
+        <w:rPr>
+          <w:rFonts w:ascii="Consolas" w:hAnsi="Consolas" w:cs="Consolas"/>
+          <w:color w:val="000000"/>
+          <w:sz w:val="19"/>
+          <w:szCs w:val="19"/>
+        </w:rPr>
+      </w:pPr>
+      <w:r>
+        <w:rPr>
+          <w:rFonts w:ascii="Consolas" w:hAnsi="Consolas" w:cs="Consolas"/>
+          <w:color w:val="000000"/>
+          <w:sz w:val="19"/>
+          <w:szCs w:val="19"/>
+        </w:rPr>
+        <w:t>Làm đủ được mấy cái này sẽ phát triển thêm.</w:t>
+      </w:r>
+    </w:p>
+    <w:p>
+      <w:pPr>
+        <w:rPr>
+          <w:rFonts w:ascii="Consolas" w:hAnsi="Consolas" w:cs="Consolas"/>
+          <w:color w:val="000000"/>
+          <w:sz w:val="19"/>
+          <w:szCs w:val="19"/>
+        </w:rPr>
+      </w:pPr>
+    </w:p>
+    <w:p>
+      <w:pPr>
+        <w:rPr>
+          <w:rFonts w:ascii="Consolas" w:hAnsi="Consolas" w:cs="Consolas"/>
+          <w:color w:val="000000"/>
+          <w:sz w:val="19"/>
+          <w:szCs w:val="19"/>
+        </w:rPr>
+      </w:pPr>
+      <w:r>
+        <w:rPr>
+          <w:rFonts w:ascii="Consolas" w:hAnsi="Consolas" w:cs="Consolas"/>
+          <w:color w:val="000000"/>
+          <w:sz w:val="19"/>
+          <w:szCs w:val="19"/>
+        </w:rPr>
+        <w:t xml:space="preserve">Người dùng tạo tài khoản -&gt; tạo </w:t>
+      </w:r>
       <w:bookmarkStart w:id="0" w:name="_GoBack"/>
       <w:bookmarkEnd w:id="0"/>
-    </w:p>
-    <w:p>
-      <w:pPr>
-        <w:rPr>
-          <w:rFonts w:ascii="Consolas" w:hAnsi="Consolas" w:cs="Consolas"/>
-          <w:color w:val="000000"/>
-          <w:sz w:val="19"/>
-          <w:szCs w:val="19"/>
-        </w:rPr>
-      </w:pPr>
-      <w:r>
-        <w:rPr>
-          <w:rFonts w:ascii="Consolas" w:hAnsi="Consolas" w:cs="Consolas"/>
-          <w:color w:val="000000"/>
-          <w:sz w:val="19"/>
-          <w:szCs w:val="19"/>
-        </w:rPr>
-        <w:t>Làm đủ được mấy cái này sẽ phát triển thêm.</w:t>
-      </w:r>
+      <w:r>
+        <w:rPr>
+          <w:rFonts w:ascii="Consolas" w:hAnsi="Consolas" w:cs="Consolas"/>
+          <w:color w:val="000000"/>
+          <w:sz w:val="19"/>
+          <w:szCs w:val="19"/>
+        </w:rPr>
+        <w:t>công ty -&gt; tạo chi nhánh tổng công ty</w:t>
+      </w:r>
+    </w:p>
+    <w:p>
+      <w:pPr>
+        <w:rPr>
+          <w:rFonts w:ascii="Consolas" w:hAnsi="Consolas" w:cs="Consolas"/>
+          <w:color w:val="000000"/>
+          <w:sz w:val="19"/>
+          <w:szCs w:val="19"/>
+        </w:rPr>
+      </w:pPr>
+    </w:p>
+    <w:p>
+      <w:pPr>
+        <w:rPr>
+          <w:rFonts w:ascii="Consolas" w:hAnsi="Consolas" w:cs="Consolas"/>
+          <w:color w:val="000000"/>
+          <w:sz w:val="19"/>
+          <w:szCs w:val="19"/>
+        </w:rPr>
+      </w:pPr>
+    </w:p>
+    <w:p>
+      <w:pPr>
+        <w:rPr>
+          <w:rFonts w:ascii="Consolas" w:hAnsi="Consolas" w:cs="Consolas"/>
+          <w:color w:val="000000"/>
+          <w:sz w:val="19"/>
+          <w:szCs w:val="19"/>
+        </w:rPr>
+      </w:pPr>
+    </w:p>
+    <w:p>
+      <w:pPr>
+        <w:rPr>
+          <w:rFonts w:ascii="Consolas" w:hAnsi="Consolas" w:cs="Consolas"/>
+          <w:color w:val="000000"/>
+          <w:sz w:val="19"/>
+          <w:szCs w:val="19"/>
+        </w:rPr>
+      </w:pPr>
     </w:p>
     <w:p>
       <w:pPr>
@@ -341,144 +419,45 @@
           <w:sz w:val="19"/>
           <w:szCs w:val="19"/>
         </w:rPr>
-        <w:t>Giải thích</w:t>
-      </w:r>
-      <w:r>
-        <w:rPr>
-          <w:rFonts w:ascii="Consolas" w:hAnsi="Consolas" w:cs="Consolas"/>
-          <w:color w:val="FF0000"/>
-          <w:sz w:val="19"/>
-          <w:szCs w:val="19"/>
-        </w:rPr>
-        <w:t xml:space="preserve"> 1 số thứ</w:t>
-      </w:r>
-      <w:r>
-        <w:rPr>
-          <w:rFonts w:ascii="Consolas" w:hAnsi="Consolas" w:cs="Consolas"/>
-          <w:color w:val="FF0000"/>
-          <w:sz w:val="19"/>
-          <w:szCs w:val="19"/>
-        </w:rPr>
-        <w:t>:</w:t>
-      </w:r>
-    </w:p>
-    <w:p>
-      <w:pPr>
-        <w:rPr>
-          <w:rFonts w:ascii="Consolas" w:hAnsi="Consolas" w:cs="Consolas"/>
-          <w:color w:val="000000"/>
-          <w:sz w:val="19"/>
-          <w:szCs w:val="19"/>
-        </w:rPr>
-      </w:pPr>
-      <w:r>
-        <w:rPr>
-          <w:rFonts w:ascii="Consolas" w:hAnsi="Consolas" w:cs="Consolas"/>
-          <w:color w:val="000000"/>
-          <w:sz w:val="19"/>
-          <w:szCs w:val="19"/>
-        </w:rPr>
-        <w:t xml:space="preserve">Enum: những trường kiểu int, enum </w:t>
-      </w:r>
-      <w:r>
-        <w:rPr>
-          <w:rFonts w:ascii="Consolas" w:hAnsi="Consolas" w:cs="Consolas"/>
-          <w:color w:val="000000"/>
-          <w:sz w:val="19"/>
-          <w:szCs w:val="19"/>
-        </w:rPr>
-        <w:t>để xử lý</w:t>
-      </w:r>
-      <w:r>
-        <w:rPr>
-          <w:rFonts w:ascii="Consolas" w:hAnsi="Consolas" w:cs="Consolas"/>
-          <w:color w:val="000000"/>
-          <w:sz w:val="19"/>
-          <w:szCs w:val="19"/>
-        </w:rPr>
-        <w:t xml:space="preserve"> những trường thông thường theo </w:t>
-      </w:r>
-      <w:r>
-        <w:rPr>
-          <w:rFonts w:ascii="Consolas" w:hAnsi="Consolas" w:cs="Consolas"/>
-          <w:color w:val="000000"/>
-          <w:sz w:val="19"/>
-          <w:szCs w:val="19"/>
-        </w:rPr>
-        <w:t>sách giáo khoa</w:t>
-      </w:r>
-      <w:r>
-        <w:rPr>
-          <w:rFonts w:ascii="Consolas" w:hAnsi="Consolas" w:cs="Consolas"/>
-          <w:color w:val="000000"/>
-          <w:sz w:val="19"/>
-          <w:szCs w:val="19"/>
-        </w:rPr>
-        <w:t xml:space="preserve"> là sẽ tạo bảng riêng tuy nhiên với trường có miền giá trị giới hạn, việc tạo bảng riêng là không quá cần thiết. Mà mỗi khi lấy dữ liệu lại phải nối tới các bảng đó gây </w:t>
-      </w:r>
-      <w:r>
-        <w:rPr>
-          <w:rFonts w:ascii="Consolas" w:hAnsi="Consolas" w:cs="Consolas"/>
-          <w:color w:val="000000"/>
-          <w:sz w:val="19"/>
-          <w:szCs w:val="19"/>
-        </w:rPr>
-        <w:t xml:space="preserve">chậm, </w:t>
-      </w:r>
-      <w:r>
-        <w:rPr>
-          <w:rFonts w:ascii="Consolas" w:hAnsi="Consolas" w:cs="Consolas"/>
-          <w:color w:val="000000"/>
-          <w:sz w:val="19"/>
-          <w:szCs w:val="19"/>
-        </w:rPr>
-        <w:t>giảm hiệu năng.</w:t>
-      </w:r>
-    </w:p>
-    <w:p>
-      <w:pPr>
-        <w:rPr>
-          <w:rFonts w:ascii="Consolas" w:hAnsi="Consolas" w:cs="Consolas"/>
-          <w:color w:val="000000"/>
-          <w:sz w:val="19"/>
-          <w:szCs w:val="19"/>
-        </w:rPr>
-      </w:pPr>
-      <w:r>
-        <w:rPr>
-          <w:rFonts w:ascii="Consolas" w:hAnsi="Consolas" w:cs="Consolas"/>
-          <w:color w:val="000000"/>
-          <w:sz w:val="19"/>
-          <w:szCs w:val="19"/>
-        </w:rPr>
-        <w:t>Nên sẽ tạo 1 file enum trên phía front-end hoặc server quy chuẩn các con số về rồi query theo</w:t>
-      </w:r>
-      <w:r>
-        <w:rPr>
-          <w:rFonts w:ascii="Consolas" w:hAnsi="Consolas" w:cs="Consolas"/>
-          <w:color w:val="000000"/>
-          <w:sz w:val="19"/>
-          <w:szCs w:val="19"/>
-        </w:rPr>
-        <w:t>,</w:t>
-      </w:r>
-      <w:r>
-        <w:rPr>
-          <w:rFonts w:ascii="Consolas" w:hAnsi="Consolas" w:cs="Consolas"/>
-          <w:color w:val="000000"/>
-          <w:sz w:val="19"/>
-          <w:szCs w:val="19"/>
-        </w:rPr>
-        <w:t xml:space="preserve"> không cần tạo bảng riêng</w:t>
-      </w:r>
-      <w:r>
-        <w:rPr>
-          <w:rFonts w:ascii="Consolas" w:hAnsi="Consolas" w:cs="Consolas"/>
-          <w:color w:val="000000"/>
-          <w:sz w:val="19"/>
-          <w:szCs w:val="19"/>
-        </w:rPr>
-        <w:t>.</w:t>
+        <w:t>Giải thích 1 số thứ:</w:t>
+      </w:r>
+    </w:p>
+    <w:p>
+      <w:pPr>
+        <w:rPr>
+          <w:rFonts w:ascii="Consolas" w:hAnsi="Consolas" w:cs="Consolas"/>
+          <w:color w:val="000000"/>
+          <w:sz w:val="19"/>
+          <w:szCs w:val="19"/>
+        </w:rPr>
+      </w:pPr>
+      <w:r>
+        <w:rPr>
+          <w:rFonts w:ascii="Consolas" w:hAnsi="Consolas" w:cs="Consolas"/>
+          <w:color w:val="000000"/>
+          <w:sz w:val="19"/>
+          <w:szCs w:val="19"/>
+        </w:rPr>
+        <w:t>Enum: những trường kiểu int, enum để xử lý những trường thông thường theo sách giáo khoa là sẽ tạo bảng riêng tuy nhiên với trường có miền giá trị giới hạn, việc tạo bảng riêng là không quá cần thiết. Mà mỗi khi lấy dữ liệu lại phải nối tới các bảng đó gây chậm, giảm hiệu năng.</w:t>
+      </w:r>
+    </w:p>
+    <w:p>
+      <w:pPr>
+        <w:rPr>
+          <w:rFonts w:ascii="Consolas" w:hAnsi="Consolas" w:cs="Consolas"/>
+          <w:color w:val="000000"/>
+          <w:sz w:val="19"/>
+          <w:szCs w:val="19"/>
+        </w:rPr>
+      </w:pPr>
+      <w:r>
+        <w:rPr>
+          <w:rFonts w:ascii="Consolas" w:hAnsi="Consolas" w:cs="Consolas"/>
+          <w:color w:val="000000"/>
+          <w:sz w:val="19"/>
+          <w:szCs w:val="19"/>
+        </w:rPr>
+        <w:t>Nên sẽ tạo 1 file enum trên phía front-end hoặc server quy chuẩn các con số về rồi query theo, không cần tạo bảng riêng.</w:t>
       </w:r>
     </w:p>
     <w:p>
@@ -727,16 +706,7 @@
           <w:szCs w:val="19"/>
         </w:rPr>
         <w:tab/>
-        <w:t>company_id</w:t>
-      </w:r>
-      <w:r>
-        <w:rPr>
-          <w:rFonts w:ascii="Consolas" w:hAnsi="Consolas" w:cs="Consolas"/>
-          <w:color w:val="000000"/>
-          <w:sz w:val="19"/>
-          <w:szCs w:val="19"/>
-        </w:rPr>
-        <w:t xml:space="preserve"> </w:t>
+        <w:t xml:space="preserve">company_id </w:t>
       </w:r>
       <w:r>
         <w:rPr>
@@ -811,16 +781,7 @@
           <w:szCs w:val="19"/>
         </w:rPr>
         <w:tab/>
-        <w:t xml:space="preserve">company_name </w:t>
-      </w:r>
-      <w:r>
-        <w:rPr>
-          <w:rFonts w:ascii="Consolas" w:hAnsi="Consolas" w:cs="Consolas"/>
-          <w:color w:val="000000"/>
-          <w:sz w:val="19"/>
-          <w:szCs w:val="19"/>
-        </w:rPr>
-        <w:t xml:space="preserve">– </w:t>
+        <w:t xml:space="preserve">company_name – </w:t>
       </w:r>
       <w:r>
         <w:rPr>
@@ -862,7 +823,16 @@
           <w:szCs w:val="19"/>
         </w:rPr>
         <w:tab/>
-        <w:t>create_date</w:t>
+        <w:t xml:space="preserve">create_date </w:t>
+      </w:r>
+      <w:r>
+        <w:rPr>
+          <w:rFonts w:ascii="Consolas" w:hAnsi="Consolas" w:cs="Consolas"/>
+          <w:color w:val="0000FF"/>
+          <w:sz w:val="19"/>
+          <w:szCs w:val="19"/>
+        </w:rPr>
+        <w:t xml:space="preserve"> (Tự sinh)</w:t>
       </w:r>
       <w:r>
         <w:rPr>
@@ -880,24 +850,6 @@
           <w:sz w:val="19"/>
           <w:szCs w:val="19"/>
         </w:rPr>
-        <w:t xml:space="preserve"> (Tự sinh)</w:t>
-      </w:r>
-      <w:r>
-        <w:rPr>
-          <w:rFonts w:ascii="Consolas" w:hAnsi="Consolas" w:cs="Consolas"/>
-          <w:color w:val="000000"/>
-          <w:sz w:val="19"/>
-          <w:szCs w:val="19"/>
-        </w:rPr>
-        <w:t xml:space="preserve"> </w:t>
-      </w:r>
-      <w:r>
-        <w:rPr>
-          <w:rFonts w:ascii="Consolas" w:hAnsi="Consolas" w:cs="Consolas"/>
-          <w:color w:val="0000FF"/>
-          <w:sz w:val="19"/>
-          <w:szCs w:val="19"/>
-        </w:rPr>
         <w:t>Ngày tạo</w:t>
       </w:r>
       <w:r>
@@ -931,16 +883,7 @@
           <w:szCs w:val="19"/>
         </w:rPr>
         <w:tab/>
-        <w:t xml:space="preserve">create_by </w:t>
-      </w:r>
-      <w:r>
-        <w:rPr>
-          <w:rFonts w:ascii="Consolas" w:hAnsi="Consolas" w:cs="Consolas"/>
-          <w:color w:val="000000"/>
-          <w:sz w:val="19"/>
-          <w:szCs w:val="19"/>
-        </w:rPr>
-        <w:t xml:space="preserve">- </w:t>
+        <w:t xml:space="preserve">create_by - </w:t>
       </w:r>
       <w:r>
         <w:rPr>
@@ -982,14 +925,6 @@
           <w:szCs w:val="19"/>
         </w:rPr>
         <w:tab/>
-      </w:r>
-      <w:r>
-        <w:rPr>
-          <w:rFonts w:ascii="Consolas" w:hAnsi="Consolas" w:cs="Consolas"/>
-          <w:color w:val="000000"/>
-          <w:sz w:val="19"/>
-          <w:szCs w:val="19"/>
-        </w:rPr>
         <w:t xml:space="preserve">modify_date </w:t>
       </w:r>
       <w:r>
@@ -999,16 +934,7 @@
           <w:sz w:val="19"/>
           <w:szCs w:val="19"/>
         </w:rPr>
-        <w:t xml:space="preserve">– Ngày sửa </w:t>
-      </w:r>
-      <w:r>
-        <w:rPr>
-          <w:rFonts w:ascii="Consolas" w:hAnsi="Consolas" w:cs="Consolas"/>
-          <w:color w:val="0000FF"/>
-          <w:sz w:val="19"/>
-          <w:szCs w:val="19"/>
-        </w:rPr>
-        <w:t>gần nhất</w:t>
+        <w:t>– Ngày sửa gần nhất</w:t>
       </w:r>
       <w:r>
         <w:rPr>
@@ -1040,6 +966,7 @@
           <w:sz w:val="19"/>
           <w:szCs w:val="19"/>
         </w:rPr>
+        <w:lastRenderedPageBreak/>
         <w:tab/>
         <w:t xml:space="preserve">modify_by </w:t>
       </w:r>
@@ -1050,16 +977,7 @@
           <w:sz w:val="19"/>
           <w:szCs w:val="19"/>
         </w:rPr>
-        <w:t xml:space="preserve">– Người sửa </w:t>
-      </w:r>
-      <w:r>
-        <w:rPr>
-          <w:rFonts w:ascii="Consolas" w:hAnsi="Consolas" w:cs="Consolas"/>
-          <w:color w:val="0000FF"/>
-          <w:sz w:val="19"/>
-          <w:szCs w:val="19"/>
-        </w:rPr>
-        <w:t>gần nhất</w:t>
+        <w:t>– Người sửa gần nhất</w:t>
       </w:r>
     </w:p>
     <w:p>
@@ -1211,16 +1129,7 @@
           <w:sz w:val="19"/>
           <w:szCs w:val="19"/>
         </w:rPr>
-        <w:t xml:space="preserve">(PK – Tự sinh) – Id </w:t>
-      </w:r>
-      <w:r>
-        <w:rPr>
-          <w:rFonts w:ascii="Consolas" w:hAnsi="Consolas" w:cs="Consolas"/>
-          <w:color w:val="0000FF"/>
-          <w:sz w:val="19"/>
-          <w:szCs w:val="19"/>
-        </w:rPr>
-        <w:t>chi nhánh</w:t>
+        <w:t>(PK – Tự sinh) – Id chi nhánh</w:t>
       </w:r>
       <w:r>
         <w:rPr>
@@ -1294,7 +1203,6 @@
           <w:sz w:val="19"/>
           <w:szCs w:val="19"/>
         </w:rPr>
-        <w:lastRenderedPageBreak/>
         <w:tab/>
         <w:t xml:space="preserve">branch_name </w:t>
       </w:r>
@@ -1338,16 +1246,7 @@
           <w:szCs w:val="19"/>
         </w:rPr>
         <w:tab/>
-        <w:t>is_parent</w:t>
-      </w:r>
-      <w:r>
-        <w:rPr>
-          <w:rFonts w:ascii="Consolas" w:hAnsi="Consolas" w:cs="Consolas"/>
-          <w:color w:val="000000"/>
-          <w:sz w:val="19"/>
-          <w:szCs w:val="19"/>
-        </w:rPr>
-        <w:t xml:space="preserve"> </w:t>
+        <w:t xml:space="preserve">is_parent </w:t>
       </w:r>
       <w:r>
         <w:rPr>
@@ -1398,6 +1297,38 @@
           <w:szCs w:val="19"/>
         </w:rPr>
         <w:tab/>
+      </w:r>
+      <w:r>
+        <w:rPr>
+          <w:rFonts w:ascii="Consolas" w:hAnsi="Consolas" w:cs="Consolas"/>
+          <w:color w:val="000000"/>
+          <w:sz w:val="19"/>
+          <w:szCs w:val="19"/>
+        </w:rPr>
+        <w:t>parent_id – id của chi nhánh cha</w:t>
+      </w:r>
+    </w:p>
+    <w:p>
+      <w:pPr>
+        <w:autoSpaceDE w:val="0"/>
+        <w:autoSpaceDN w:val="0"/>
+        <w:adjustRightInd w:val="0"/>
+        <w:spacing w:before="0" w:after="0" w:line="240" w:lineRule="auto"/>
+        <w:ind w:firstLine="720"/>
+        <w:rPr>
+          <w:rFonts w:ascii="Consolas" w:hAnsi="Consolas" w:cs="Consolas"/>
+          <w:color w:val="000000"/>
+          <w:sz w:val="19"/>
+          <w:szCs w:val="19"/>
+        </w:rPr>
+      </w:pPr>
+      <w:r>
+        <w:rPr>
+          <w:rFonts w:ascii="Consolas" w:hAnsi="Consolas" w:cs="Consolas"/>
+          <w:color w:val="000000"/>
+          <w:sz w:val="19"/>
+          <w:szCs w:val="19"/>
+        </w:rPr>
         <w:t>company_id</w:t>
       </w:r>
       <w:r>
@@ -1736,16 +1667,7 @@
           <w:sz w:val="19"/>
           <w:szCs w:val="19"/>
         </w:rPr>
-        <w:t xml:space="preserve">(PK – Tự sinh) – Id </w:t>
-      </w:r>
-      <w:r>
-        <w:rPr>
-          <w:rFonts w:ascii="Consolas" w:hAnsi="Consolas" w:cs="Consolas"/>
-          <w:color w:val="0000FF"/>
-          <w:sz w:val="19"/>
-          <w:szCs w:val="19"/>
-        </w:rPr>
-        <w:t>người dùng</w:t>
+        <w:t>(PK – Tự sinh) – Id người dùng</w:t>
       </w:r>
       <w:r>
         <w:rPr>
@@ -3187,14 +3109,6 @@
           <w:szCs w:val="19"/>
         </w:rPr>
         <w:tab/>
-      </w:r>
-      <w:r>
-        <w:rPr>
-          <w:rFonts w:ascii="Consolas" w:hAnsi="Consolas" w:cs="Consolas"/>
-          <w:color w:val="000000"/>
-          <w:sz w:val="19"/>
-          <w:szCs w:val="19"/>
-        </w:rPr>
         <w:t>customer</w:t>
       </w:r>
       <w:r>
@@ -3500,25 +3414,7 @@
           <w:sz w:val="19"/>
           <w:szCs w:val="19"/>
         </w:rPr>
-        <w:t>customer_type</w:t>
-      </w:r>
-      <w:r>
-        <w:rPr>
-          <w:rFonts w:ascii="Consolas" w:hAnsi="Consolas" w:cs="Consolas"/>
-          <w:color w:val="000000"/>
-          <w:sz w:val="19"/>
-          <w:szCs w:val="19"/>
-        </w:rPr>
-        <w:t xml:space="preserve"> (enum)</w:t>
-      </w:r>
-      <w:r>
-        <w:rPr>
-          <w:rFonts w:ascii="Consolas" w:hAnsi="Consolas" w:cs="Consolas"/>
-          <w:color w:val="000000"/>
-          <w:sz w:val="19"/>
-          <w:szCs w:val="19"/>
-        </w:rPr>
-        <w:t xml:space="preserve"> </w:t>
+        <w:t xml:space="preserve">customer_type (enum) </w:t>
       </w:r>
       <w:r>
         <w:rPr>

</xml_diff>

<commit_message>
Them 2 api excute proc va excute query
</commit_message>
<xml_diff>
--- a/Đọc đi pls.docx
+++ b/Đọc đi pls.docx
@@ -151,59 +151,20 @@
           <w:sz w:val="19"/>
           <w:szCs w:val="19"/>
         </w:rPr>
-        <w:t xml:space="preserve">Người dùng tạo tài khoản -&gt; tạo </w:t>
-      </w:r>
+        <w:t>Người dùng tạo tài khoản -&gt; tạo công ty -&gt; tạo chi nhánh tổng công ty</w:t>
+      </w:r>
+    </w:p>
+    <w:p>
+      <w:pPr>
+        <w:rPr>
+          <w:rFonts w:ascii="Consolas" w:hAnsi="Consolas" w:cs="Consolas"/>
+          <w:color w:val="000000"/>
+          <w:sz w:val="19"/>
+          <w:szCs w:val="19"/>
+        </w:rPr>
+      </w:pPr>
       <w:bookmarkStart w:id="0" w:name="_GoBack"/>
       <w:bookmarkEnd w:id="0"/>
-      <w:r>
-        <w:rPr>
-          <w:rFonts w:ascii="Consolas" w:hAnsi="Consolas" w:cs="Consolas"/>
-          <w:color w:val="000000"/>
-          <w:sz w:val="19"/>
-          <w:szCs w:val="19"/>
-        </w:rPr>
-        <w:t>công ty -&gt; tạo chi nhánh tổng công ty</w:t>
-      </w:r>
-    </w:p>
-    <w:p>
-      <w:pPr>
-        <w:rPr>
-          <w:rFonts w:ascii="Consolas" w:hAnsi="Consolas" w:cs="Consolas"/>
-          <w:color w:val="000000"/>
-          <w:sz w:val="19"/>
-          <w:szCs w:val="19"/>
-        </w:rPr>
-      </w:pPr>
-    </w:p>
-    <w:p>
-      <w:pPr>
-        <w:rPr>
-          <w:rFonts w:ascii="Consolas" w:hAnsi="Consolas" w:cs="Consolas"/>
-          <w:color w:val="000000"/>
-          <w:sz w:val="19"/>
-          <w:szCs w:val="19"/>
-        </w:rPr>
-      </w:pPr>
-    </w:p>
-    <w:p>
-      <w:pPr>
-        <w:rPr>
-          <w:rFonts w:ascii="Consolas" w:hAnsi="Consolas" w:cs="Consolas"/>
-          <w:color w:val="000000"/>
-          <w:sz w:val="19"/>
-          <w:szCs w:val="19"/>
-        </w:rPr>
-      </w:pPr>
-    </w:p>
-    <w:p>
-      <w:pPr>
-        <w:rPr>
-          <w:rFonts w:ascii="Consolas" w:hAnsi="Consolas" w:cs="Consolas"/>
-          <w:color w:val="000000"/>
-          <w:sz w:val="19"/>
-          <w:szCs w:val="19"/>
-        </w:rPr>
-      </w:pPr>
     </w:p>
     <w:p>
       <w:pPr>
@@ -589,40 +550,1118 @@
       <w:pPr>
         <w:rPr>
           <w:rFonts w:ascii="Consolas" w:hAnsi="Consolas" w:cs="Consolas"/>
-          <w:color w:val="FF0000"/>
+          <w:color w:val="002060"/>
           <w:sz w:val="28"/>
           <w:szCs w:val="28"/>
         </w:rPr>
       </w:pPr>
-    </w:p>
-    <w:p>
-      <w:pPr>
-        <w:rPr>
-          <w:rFonts w:ascii="Consolas" w:hAnsi="Consolas" w:cs="Consolas"/>
-          <w:b/>
-          <w:color w:val="000000"/>
+      <w:r>
+        <w:rPr>
+          <w:rFonts w:ascii="Consolas" w:hAnsi="Consolas" w:cs="Consolas"/>
+          <w:color w:val="002060"/>
           <w:sz w:val="28"/>
           <w:szCs w:val="28"/>
         </w:rPr>
-      </w:pPr>
-      <w:r>
-        <w:rPr>
-          <w:rFonts w:ascii="Consolas" w:hAnsi="Consolas" w:cs="Consolas"/>
-          <w:b/>
-          <w:color w:val="0000FF"/>
+        <w:t>Các đầu API:</w:t>
+      </w:r>
+    </w:p>
+    <w:p>
+      <w:pPr>
+        <w:rPr>
+          <w:rFonts w:ascii="Consolas" w:hAnsi="Consolas" w:cs="Consolas"/>
+          <w:color w:val="002060"/>
           <w:sz w:val="28"/>
           <w:szCs w:val="28"/>
         </w:rPr>
-        <w:t xml:space="preserve">Bảng danh sách </w:t>
-      </w:r>
-      <w:r>
-        <w:rPr>
-          <w:rFonts w:ascii="Consolas" w:hAnsi="Consolas" w:cs="Consolas"/>
-          <w:b/>
-          <w:color w:val="0000FF"/>
+      </w:pPr>
+      <w:r>
+        <w:rPr>
+          <w:rFonts w:ascii="Consolas" w:hAnsi="Consolas" w:cs="Consolas"/>
+          <w:color w:val="002060"/>
           <w:sz w:val="28"/>
           <w:szCs w:val="28"/>
         </w:rPr>
+        <w:t>Lấy dữ liệu:</w:t>
+      </w:r>
+    </w:p>
+    <w:p>
+      <w:pPr>
+        <w:rPr>
+          <w:rFonts w:ascii="Consolas" w:hAnsi="Consolas" w:cs="Consolas"/>
+          <w:color w:val="002060"/>
+          <w:sz w:val="28"/>
+          <w:szCs w:val="28"/>
+        </w:rPr>
+      </w:pPr>
+    </w:p>
+    <w:p>
+      <w:pPr>
+        <w:rPr>
+          <w:rFonts w:ascii="Consolas" w:hAnsi="Consolas" w:cs="Consolas"/>
+          <w:color w:val="002060"/>
+          <w:sz w:val="28"/>
+          <w:szCs w:val="28"/>
+        </w:rPr>
+      </w:pPr>
+      <w:r>
+        <w:rPr>
+          <w:rFonts w:ascii="Consolas" w:hAnsi="Consolas" w:cs="Consolas"/>
+          <w:color w:val="002060"/>
+          <w:sz w:val="28"/>
+          <w:szCs w:val="28"/>
+        </w:rPr>
+        <w:t>Thêm:</w:t>
+      </w:r>
+    </w:p>
+    <w:p>
+      <w:pPr>
+        <w:rPr>
+          <w:rFonts w:ascii="Helvetica" w:hAnsi="Helvetica" w:cs="Helvetica"/>
+          <w:color w:val="212121"/>
+          <w:sz w:val="18"/>
+          <w:szCs w:val="18"/>
+          <w:shd w:val="clear" w:color="auto" w:fill="FFFFFF"/>
+        </w:rPr>
+      </w:pPr>
+      <w:hyperlink r:id="rId4" w:history="1">
+        <w:r>
+          <w:rPr>
+            <w:rStyle w:val="Hyperlink"/>
+            <w:rFonts w:ascii="Helvetica" w:hAnsi="Helvetica" w:cs="Helvetica"/>
+            <w:sz w:val="18"/>
+            <w:szCs w:val="18"/>
+            <w:shd w:val="clear" w:color="auto" w:fill="FFFFFF"/>
+          </w:rPr>
+          <w:t>https://localhost:44348/api/[tên</w:t>
+        </w:r>
+      </w:hyperlink>
+      <w:r>
+        <w:rPr>
+          <w:rFonts w:ascii="Helvetica" w:hAnsi="Helvetica" w:cs="Helvetica"/>
+          <w:color w:val="212121"/>
+          <w:sz w:val="18"/>
+          <w:szCs w:val="18"/>
+          <w:shd w:val="clear" w:color="auto" w:fill="FFFFFF"/>
+        </w:rPr>
+        <w:t xml:space="preserve"> controler]/insert</w:t>
+      </w:r>
+    </w:p>
+    <w:p>
+      <w:pPr>
+        <w:rPr>
+          <w:rFonts w:ascii="Helvetica" w:hAnsi="Helvetica" w:cs="Helvetica"/>
+          <w:color w:val="212121"/>
+          <w:sz w:val="18"/>
+          <w:szCs w:val="18"/>
+          <w:shd w:val="clear" w:color="auto" w:fill="FFFFFF"/>
+        </w:rPr>
+      </w:pPr>
+      <w:r>
+        <w:rPr>
+          <w:rFonts w:ascii="Helvetica" w:hAnsi="Helvetica" w:cs="Helvetica"/>
+          <w:color w:val="212121"/>
+          <w:sz w:val="18"/>
+          <w:szCs w:val="18"/>
+          <w:shd w:val="clear" w:color="auto" w:fill="FFFFFF"/>
+        </w:rPr>
+        <w:t>Phương thức: Post</w:t>
+      </w:r>
+    </w:p>
+    <w:p>
+      <w:pPr>
+        <w:rPr>
+          <w:rFonts w:ascii="Consolas" w:hAnsi="Consolas" w:cs="Consolas"/>
+          <w:color w:val="002060"/>
+          <w:sz w:val="28"/>
+          <w:szCs w:val="28"/>
+        </w:rPr>
+      </w:pPr>
+      <w:r>
+        <w:rPr>
+          <w:rFonts w:ascii="Consolas" w:hAnsi="Consolas" w:cs="Consolas"/>
+          <w:color w:val="002060"/>
+          <w:sz w:val="22"/>
+        </w:rPr>
+        <w:t>FormBody</w:t>
+      </w:r>
+      <w:r>
+        <w:rPr>
+          <w:rFonts w:ascii="Consolas" w:hAnsi="Consolas" w:cs="Consolas"/>
+          <w:color w:val="002060"/>
+          <w:sz w:val="22"/>
+        </w:rPr>
+        <w:t>: Dữ liệu của đối tượng controler tương ứng</w:t>
+      </w:r>
+    </w:p>
+    <w:p>
+      <w:pPr>
+        <w:rPr>
+          <w:rFonts w:ascii="Consolas" w:hAnsi="Consolas" w:cs="Consolas"/>
+          <w:color w:val="002060"/>
+          <w:sz w:val="28"/>
+          <w:szCs w:val="28"/>
+        </w:rPr>
+      </w:pPr>
+      <w:r>
+        <w:rPr>
+          <w:rFonts w:ascii="Consolas" w:hAnsi="Consolas" w:cs="Consolas"/>
+          <w:color w:val="002060"/>
+          <w:sz w:val="28"/>
+          <w:szCs w:val="28"/>
+        </w:rPr>
+        <w:t>Sửa:</w:t>
+      </w:r>
+    </w:p>
+    <w:p>
+      <w:pPr>
+        <w:rPr>
+          <w:rFonts w:ascii="Consolas" w:hAnsi="Consolas" w:cs="Consolas"/>
+          <w:color w:val="002060"/>
+          <w:sz w:val="28"/>
+          <w:szCs w:val="28"/>
+        </w:rPr>
+      </w:pPr>
+      <w:hyperlink r:id="rId5" w:history="1">
+        <w:r>
+          <w:rPr>
+            <w:rStyle w:val="Hyperlink"/>
+            <w:rFonts w:ascii="Helvetica" w:hAnsi="Helvetica" w:cs="Helvetica"/>
+            <w:sz w:val="18"/>
+            <w:szCs w:val="18"/>
+            <w:shd w:val="clear" w:color="auto" w:fill="FFFFFF"/>
+          </w:rPr>
+          <w:t>https://localhost:44348/api/[tên</w:t>
+        </w:r>
+      </w:hyperlink>
+      <w:r>
+        <w:rPr>
+          <w:rFonts w:ascii="Helvetica" w:hAnsi="Helvetica" w:cs="Helvetica"/>
+          <w:color w:val="212121"/>
+          <w:sz w:val="18"/>
+          <w:szCs w:val="18"/>
+          <w:shd w:val="clear" w:color="auto" w:fill="FFFFFF"/>
+        </w:rPr>
+        <w:t xml:space="preserve"> controler]/update</w:t>
+      </w:r>
+    </w:p>
+    <w:p>
+      <w:pPr>
+        <w:rPr>
+          <w:rFonts w:ascii="Helvetica" w:hAnsi="Helvetica" w:cs="Helvetica"/>
+          <w:color w:val="212121"/>
+          <w:sz w:val="18"/>
+          <w:szCs w:val="18"/>
+          <w:shd w:val="clear" w:color="auto" w:fill="FFFFFF"/>
+        </w:rPr>
+      </w:pPr>
+      <w:r>
+        <w:rPr>
+          <w:rFonts w:ascii="Helvetica" w:hAnsi="Helvetica" w:cs="Helvetica"/>
+          <w:color w:val="212121"/>
+          <w:sz w:val="18"/>
+          <w:szCs w:val="18"/>
+          <w:shd w:val="clear" w:color="auto" w:fill="FFFFFF"/>
+        </w:rPr>
+        <w:t>Phương thức: Post</w:t>
+      </w:r>
+    </w:p>
+    <w:p>
+      <w:pPr>
+        <w:rPr>
+          <w:rFonts w:ascii="Consolas" w:hAnsi="Consolas" w:cs="Consolas"/>
+          <w:color w:val="002060"/>
+          <w:sz w:val="28"/>
+          <w:szCs w:val="28"/>
+        </w:rPr>
+      </w:pPr>
+      <w:r>
+        <w:rPr>
+          <w:rFonts w:ascii="Consolas" w:hAnsi="Consolas" w:cs="Consolas"/>
+          <w:color w:val="002060"/>
+          <w:sz w:val="22"/>
+        </w:rPr>
+        <w:t>FormBody</w:t>
+      </w:r>
+      <w:r>
+        <w:rPr>
+          <w:rFonts w:ascii="Consolas" w:hAnsi="Consolas" w:cs="Consolas"/>
+          <w:color w:val="002060"/>
+          <w:sz w:val="22"/>
+        </w:rPr>
+        <w:t>: Dữ liệu của đối tượng controler tương ứng</w:t>
+      </w:r>
+    </w:p>
+    <w:p>
+      <w:pPr>
+        <w:rPr>
+          <w:rFonts w:ascii="Consolas" w:hAnsi="Consolas" w:cs="Consolas"/>
+          <w:color w:val="002060"/>
+          <w:sz w:val="28"/>
+          <w:szCs w:val="28"/>
+        </w:rPr>
+      </w:pPr>
+    </w:p>
+    <w:p>
+      <w:pPr>
+        <w:rPr>
+          <w:rFonts w:ascii="Consolas" w:hAnsi="Consolas" w:cs="Consolas"/>
+          <w:color w:val="002060"/>
+          <w:sz w:val="28"/>
+          <w:szCs w:val="28"/>
+        </w:rPr>
+      </w:pPr>
+      <w:r>
+        <w:rPr>
+          <w:rFonts w:ascii="Consolas" w:hAnsi="Consolas" w:cs="Consolas"/>
+          <w:color w:val="002060"/>
+          <w:sz w:val="28"/>
+          <w:szCs w:val="28"/>
+        </w:rPr>
+        <w:t>Xóa:</w:t>
+      </w:r>
+    </w:p>
+    <w:p>
+      <w:pPr>
+        <w:rPr>
+          <w:rFonts w:ascii="Consolas" w:hAnsi="Consolas" w:cs="Consolas"/>
+          <w:color w:val="002060"/>
+          <w:sz w:val="28"/>
+          <w:szCs w:val="28"/>
+        </w:rPr>
+      </w:pPr>
+      <w:hyperlink r:id="rId6" w:history="1">
+        <w:r>
+          <w:rPr>
+            <w:rStyle w:val="Hyperlink"/>
+            <w:rFonts w:ascii="Helvetica" w:hAnsi="Helvetica" w:cs="Helvetica"/>
+            <w:sz w:val="18"/>
+            <w:szCs w:val="18"/>
+            <w:shd w:val="clear" w:color="auto" w:fill="FFFFFF"/>
+          </w:rPr>
+          <w:t>https://localhost:44348/api/[tên</w:t>
+        </w:r>
+      </w:hyperlink>
+      <w:r>
+        <w:rPr>
+          <w:rFonts w:ascii="Helvetica" w:hAnsi="Helvetica" w:cs="Helvetica"/>
+          <w:color w:val="212121"/>
+          <w:sz w:val="18"/>
+          <w:szCs w:val="18"/>
+          <w:shd w:val="clear" w:color="auto" w:fill="FFFFFF"/>
+        </w:rPr>
+        <w:t xml:space="preserve"> controler]/</w:t>
+      </w:r>
+      <w:r>
+        <w:rPr>
+          <w:rFonts w:ascii="Helvetica" w:hAnsi="Helvetica" w:cs="Helvetica"/>
+          <w:color w:val="212121"/>
+          <w:sz w:val="18"/>
+          <w:szCs w:val="18"/>
+          <w:shd w:val="clear" w:color="auto" w:fill="FFFFFF"/>
+        </w:rPr>
+        <w:t>delete</w:t>
+      </w:r>
+    </w:p>
+    <w:p>
+      <w:pPr>
+        <w:rPr>
+          <w:rFonts w:ascii="Helvetica" w:hAnsi="Helvetica" w:cs="Helvetica"/>
+          <w:color w:val="212121"/>
+          <w:sz w:val="18"/>
+          <w:szCs w:val="18"/>
+          <w:shd w:val="clear" w:color="auto" w:fill="FFFFFF"/>
+        </w:rPr>
+      </w:pPr>
+      <w:r>
+        <w:rPr>
+          <w:rFonts w:ascii="Helvetica" w:hAnsi="Helvetica" w:cs="Helvetica"/>
+          <w:color w:val="212121"/>
+          <w:sz w:val="18"/>
+          <w:szCs w:val="18"/>
+          <w:shd w:val="clear" w:color="auto" w:fill="FFFFFF"/>
+        </w:rPr>
+        <w:t xml:space="preserve">Phương thức: </w:t>
+      </w:r>
+      <w:r>
+        <w:rPr>
+          <w:rFonts w:ascii="Helvetica" w:hAnsi="Helvetica" w:cs="Helvetica"/>
+          <w:color w:val="212121"/>
+          <w:sz w:val="18"/>
+          <w:szCs w:val="18"/>
+          <w:shd w:val="clear" w:color="auto" w:fill="FFFFFF"/>
+        </w:rPr>
+        <w:t>Delete</w:t>
+      </w:r>
+    </w:p>
+    <w:p>
+      <w:pPr>
+        <w:rPr>
+          <w:rFonts w:ascii="Consolas" w:hAnsi="Consolas" w:cs="Consolas"/>
+          <w:color w:val="002060"/>
+          <w:sz w:val="28"/>
+          <w:szCs w:val="28"/>
+        </w:rPr>
+      </w:pPr>
+      <w:r>
+        <w:rPr>
+          <w:rFonts w:ascii="Consolas" w:hAnsi="Consolas" w:cs="Consolas"/>
+          <w:color w:val="002060"/>
+          <w:sz w:val="22"/>
+        </w:rPr>
+        <w:t>FormBody</w:t>
+      </w:r>
+      <w:r>
+        <w:rPr>
+          <w:rFonts w:ascii="Consolas" w:hAnsi="Consolas" w:cs="Consolas"/>
+          <w:color w:val="002060"/>
+          <w:sz w:val="22"/>
+        </w:rPr>
+        <w:t xml:space="preserve">: </w:t>
+      </w:r>
+      <w:r>
+        <w:rPr>
+          <w:rFonts w:ascii="Consolas" w:hAnsi="Consolas" w:cs="Consolas"/>
+          <w:color w:val="002060"/>
+          <w:sz w:val="22"/>
+        </w:rPr>
+        <w:t>Id</w:t>
+      </w:r>
+      <w:r>
+        <w:rPr>
+          <w:rFonts w:ascii="Consolas" w:hAnsi="Consolas" w:cs="Consolas"/>
+          <w:color w:val="002060"/>
+          <w:sz w:val="22"/>
+        </w:rPr>
+        <w:t xml:space="preserve"> của đối tượng controler tương ứng</w:t>
+      </w:r>
+      <w:r>
+        <w:rPr>
+          <w:rFonts w:ascii="Consolas" w:hAnsi="Consolas" w:cs="Consolas"/>
+          <w:color w:val="002060"/>
+          <w:sz w:val="22"/>
+        </w:rPr>
+        <w:t xml:space="preserve"> cần xóa</w:t>
+      </w:r>
+    </w:p>
+    <w:p>
+      <w:pPr>
+        <w:rPr>
+          <w:rFonts w:ascii="Consolas" w:hAnsi="Consolas" w:cs="Consolas"/>
+          <w:color w:val="002060"/>
+          <w:sz w:val="28"/>
+          <w:szCs w:val="28"/>
+        </w:rPr>
+      </w:pPr>
+    </w:p>
+    <w:p>
+      <w:pPr>
+        <w:rPr>
+          <w:rFonts w:ascii="Consolas" w:hAnsi="Consolas" w:cs="Consolas"/>
+          <w:color w:val="002060"/>
+          <w:sz w:val="28"/>
+          <w:szCs w:val="28"/>
+        </w:rPr>
+      </w:pPr>
+      <w:r>
+        <w:rPr>
+          <w:rFonts w:ascii="Consolas" w:hAnsi="Consolas" w:cs="Consolas"/>
+          <w:color w:val="002060"/>
+          <w:sz w:val="28"/>
+          <w:szCs w:val="28"/>
+        </w:rPr>
+        <w:t>2 đầu API đặc biệt:</w:t>
+      </w:r>
+    </w:p>
+    <w:p>
+      <w:pPr>
+        <w:rPr>
+          <w:rFonts w:ascii="Consolas" w:hAnsi="Consolas" w:cs="Consolas"/>
+          <w:color w:val="002060"/>
+          <w:sz w:val="24"/>
+          <w:szCs w:val="24"/>
+        </w:rPr>
+      </w:pPr>
+      <w:r>
+        <w:rPr>
+          <w:rFonts w:ascii="Consolas" w:hAnsi="Consolas" w:cs="Consolas"/>
+          <w:color w:val="002060"/>
+          <w:sz w:val="24"/>
+          <w:szCs w:val="24"/>
+        </w:rPr>
+        <w:t>API thực thi proc</w:t>
+      </w:r>
+    </w:p>
+    <w:p>
+      <w:pPr>
+        <w:rPr>
+          <w:rFonts w:ascii="Consolas" w:hAnsi="Consolas" w:cs="Consolas"/>
+          <w:color w:val="002060"/>
+          <w:sz w:val="28"/>
+          <w:szCs w:val="28"/>
+        </w:rPr>
+      </w:pPr>
+      <w:hyperlink r:id="rId7" w:history="1">
+        <w:r>
+          <w:rPr>
+            <w:rStyle w:val="Hyperlink"/>
+            <w:rFonts w:ascii="Helvetica" w:hAnsi="Helvetica" w:cs="Helvetica"/>
+            <w:sz w:val="18"/>
+            <w:szCs w:val="18"/>
+            <w:shd w:val="clear" w:color="auto" w:fill="FFFFFF"/>
+          </w:rPr>
+          <w:t>https://localhost:44348/api/[Tên</w:t>
+        </w:r>
+      </w:hyperlink>
+      <w:r>
+        <w:rPr>
+          <w:rFonts w:ascii="Helvetica" w:hAnsi="Helvetica" w:cs="Helvetica"/>
+          <w:color w:val="212121"/>
+          <w:sz w:val="18"/>
+          <w:szCs w:val="18"/>
+          <w:shd w:val="clear" w:color="auto" w:fill="FFFFFF"/>
+        </w:rPr>
+        <w:t xml:space="preserve"> 1 controller nào đó]/excute_proc</w:t>
+      </w:r>
+    </w:p>
+    <w:p>
+      <w:pPr>
+        <w:rPr>
+          <w:rFonts w:ascii="Consolas" w:hAnsi="Consolas" w:cs="Consolas"/>
+          <w:color w:val="002060"/>
+          <w:sz w:val="22"/>
+        </w:rPr>
+      </w:pPr>
+      <w:r>
+        <w:rPr>
+          <w:rFonts w:ascii="Consolas" w:hAnsi="Consolas" w:cs="Consolas"/>
+          <w:color w:val="002060"/>
+          <w:sz w:val="22"/>
+        </w:rPr>
+        <w:t>Phương thức: Post</w:t>
+      </w:r>
+    </w:p>
+    <w:p>
+      <w:pPr>
+        <w:rPr>
+          <w:rFonts w:ascii="Consolas" w:hAnsi="Consolas" w:cs="Consolas"/>
+          <w:color w:val="002060"/>
+          <w:sz w:val="28"/>
+          <w:szCs w:val="28"/>
+        </w:rPr>
+      </w:pPr>
+      <w:r>
+        <w:rPr>
+          <w:rFonts w:ascii="Consolas" w:hAnsi="Consolas" w:cs="Consolas"/>
+          <w:color w:val="002060"/>
+          <w:sz w:val="22"/>
+        </w:rPr>
+        <w:t>FormBody:</w:t>
+      </w:r>
+      <w:r>
+        <w:rPr>
+          <w:rFonts w:ascii="Consolas" w:hAnsi="Consolas" w:cs="Consolas"/>
+          <w:color w:val="002060"/>
+          <w:sz w:val="28"/>
+          <w:szCs w:val="28"/>
+        </w:rPr>
+        <w:t xml:space="preserve"> {</w:t>
+      </w:r>
+    </w:p>
+    <w:p>
+      <w:pPr>
+        <w:shd w:val="clear" w:color="auto" w:fill="FFFFFE"/>
+        <w:spacing w:line="270" w:lineRule="atLeast"/>
+        <w:rPr>
+          <w:rFonts w:ascii="Courier New" w:eastAsia="Times New Roman" w:hAnsi="Courier New" w:cs="Courier New"/>
+          <w:color w:val="000000"/>
+          <w:sz w:val="18"/>
+          <w:szCs w:val="18"/>
+        </w:rPr>
+      </w:pPr>
+      <w:r>
+        <w:rPr>
+          <w:rFonts w:ascii="Consolas" w:hAnsi="Consolas" w:cs="Consolas"/>
+          <w:color w:val="002060"/>
+          <w:sz w:val="28"/>
+          <w:szCs w:val="28"/>
+        </w:rPr>
+        <w:tab/>
+      </w:r>
+      <w:r>
+        <w:rPr>
+          <w:rFonts w:ascii="Courier New" w:eastAsia="Times New Roman" w:hAnsi="Courier New" w:cs="Courier New"/>
+          <w:color w:val="A31515"/>
+          <w:sz w:val="18"/>
+          <w:szCs w:val="18"/>
+        </w:rPr>
+        <w:t>"StringQuery"</w:t>
+      </w:r>
+      <w:r>
+        <w:rPr>
+          <w:rFonts w:ascii="Courier New" w:eastAsia="Times New Roman" w:hAnsi="Courier New" w:cs="Courier New"/>
+          <w:color w:val="000000"/>
+          <w:sz w:val="18"/>
+          <w:szCs w:val="18"/>
+        </w:rPr>
+        <w:t>:</w:t>
+      </w:r>
+      <w:r>
+        <w:rPr>
+          <w:rFonts w:ascii="Courier New" w:eastAsia="Times New Roman" w:hAnsi="Courier New" w:cs="Courier New"/>
+          <w:color w:val="0451A5"/>
+          <w:sz w:val="18"/>
+          <w:szCs w:val="18"/>
+        </w:rPr>
+        <w:t>"</w:t>
+      </w:r>
+      <w:r>
+        <w:rPr>
+          <w:rFonts w:ascii="Courier New" w:eastAsia="Times New Roman" w:hAnsi="Courier New" w:cs="Courier New"/>
+          <w:color w:val="0451A5"/>
+          <w:sz w:val="18"/>
+          <w:szCs w:val="18"/>
+        </w:rPr>
+        <w:t>Tên proc</w:t>
+      </w:r>
+      <w:r>
+        <w:rPr>
+          <w:rFonts w:ascii="Courier New" w:eastAsia="Times New Roman" w:hAnsi="Courier New" w:cs="Courier New"/>
+          <w:color w:val="0451A5"/>
+          <w:sz w:val="18"/>
+          <w:szCs w:val="18"/>
+        </w:rPr>
+        <w:t>"</w:t>
+      </w:r>
+      <w:r>
+        <w:rPr>
+          <w:rFonts w:ascii="Courier New" w:eastAsia="Times New Roman" w:hAnsi="Courier New" w:cs="Courier New"/>
+          <w:color w:val="000000"/>
+          <w:sz w:val="18"/>
+          <w:szCs w:val="18"/>
+        </w:rPr>
+        <w:t>,</w:t>
+      </w:r>
+    </w:p>
+    <w:p>
+      <w:pPr>
+        <w:shd w:val="clear" w:color="auto" w:fill="FFFFFE"/>
+        <w:spacing w:before="0" w:after="0" w:line="270" w:lineRule="atLeast"/>
+        <w:rPr>
+          <w:rFonts w:ascii="Courier New" w:eastAsia="Times New Roman" w:hAnsi="Courier New" w:cs="Courier New"/>
+          <w:color w:val="0451A5"/>
+          <w:sz w:val="18"/>
+          <w:szCs w:val="18"/>
+        </w:rPr>
+      </w:pPr>
+      <w:r>
+        <w:rPr>
+          <w:rFonts w:ascii="Courier New" w:eastAsia="Times New Roman" w:hAnsi="Courier New" w:cs="Courier New"/>
+          <w:color w:val="000000"/>
+          <w:sz w:val="18"/>
+          <w:szCs w:val="18"/>
+        </w:rPr>
+        <w:t>    </w:t>
+      </w:r>
+      <w:r>
+        <w:rPr>
+          <w:rFonts w:ascii="Courier New" w:eastAsia="Times New Roman" w:hAnsi="Courier New" w:cs="Courier New"/>
+          <w:color w:val="000000"/>
+          <w:sz w:val="18"/>
+          <w:szCs w:val="18"/>
+        </w:rPr>
+        <w:tab/>
+      </w:r>
+      <w:r>
+        <w:rPr>
+          <w:rFonts w:ascii="Courier New" w:eastAsia="Times New Roman" w:hAnsi="Courier New" w:cs="Courier New"/>
+          <w:color w:val="A31515"/>
+          <w:sz w:val="18"/>
+          <w:szCs w:val="18"/>
+        </w:rPr>
+        <w:t>"</w:t>
+      </w:r>
+      <w:r>
+        <w:rPr>
+          <w:rFonts w:ascii="Courier New" w:eastAsia="Times New Roman" w:hAnsi="Courier New" w:cs="Courier New"/>
+          <w:color w:val="A31515"/>
+          <w:sz w:val="18"/>
+          <w:szCs w:val="18"/>
+        </w:rPr>
+        <w:t>Parameter</w:t>
+      </w:r>
+      <w:r>
+        <w:rPr>
+          <w:rFonts w:ascii="Courier New" w:eastAsia="Times New Roman" w:hAnsi="Courier New" w:cs="Courier New"/>
+          <w:color w:val="A31515"/>
+          <w:sz w:val="18"/>
+          <w:szCs w:val="18"/>
+        </w:rPr>
+        <w:t>"</w:t>
+      </w:r>
+      <w:r>
+        <w:rPr>
+          <w:rFonts w:ascii="Courier New" w:eastAsia="Times New Roman" w:hAnsi="Courier New" w:cs="Courier New"/>
+          <w:color w:val="000000"/>
+          <w:sz w:val="18"/>
+          <w:szCs w:val="18"/>
+        </w:rPr>
+        <w:t>:</w:t>
+      </w:r>
+      <w:r>
+        <w:rPr>
+          <w:rFonts w:ascii="Courier New" w:eastAsia="Times New Roman" w:hAnsi="Courier New" w:cs="Courier New"/>
+          <w:color w:val="0451A5"/>
+          <w:sz w:val="18"/>
+          <w:szCs w:val="18"/>
+        </w:rPr>
+        <w:t>"</w:t>
+      </w:r>
+      <w:r>
+        <w:rPr>
+          <w:rFonts w:ascii="Courier New" w:eastAsia="Times New Roman" w:hAnsi="Courier New" w:cs="Courier New"/>
+          <w:color w:val="0451A5"/>
+          <w:sz w:val="18"/>
+          <w:szCs w:val="18"/>
+        </w:rPr>
+        <w:t>Các tham số truyền vào proc – dưới dạng object</w:t>
+      </w:r>
+      <w:r>
+        <w:rPr>
+          <w:rFonts w:ascii="Courier New" w:eastAsia="Times New Roman" w:hAnsi="Courier New" w:cs="Courier New"/>
+          <w:color w:val="0451A5"/>
+          <w:sz w:val="18"/>
+          <w:szCs w:val="18"/>
+        </w:rPr>
+        <w:t>"</w:t>
+      </w:r>
+      <w:r>
+        <w:rPr>
+          <w:rFonts w:ascii="Courier New" w:eastAsia="Times New Roman" w:hAnsi="Courier New" w:cs="Courier New"/>
+          <w:color w:val="0451A5"/>
+          <w:sz w:val="18"/>
+          <w:szCs w:val="18"/>
+        </w:rPr>
+        <w:t>,</w:t>
+      </w:r>
+    </w:p>
+    <w:p>
+      <w:pPr>
+        <w:shd w:val="clear" w:color="auto" w:fill="FFFFFE"/>
+        <w:spacing w:before="0" w:after="0" w:line="270" w:lineRule="atLeast"/>
+        <w:ind w:left="720"/>
+        <w:rPr>
+          <w:rFonts w:ascii="Courier New" w:eastAsia="Times New Roman" w:hAnsi="Courier New" w:cs="Courier New"/>
+          <w:color w:val="000000"/>
+          <w:sz w:val="18"/>
+          <w:szCs w:val="18"/>
+        </w:rPr>
+      </w:pPr>
+      <w:r>
+        <w:rPr>
+          <w:rFonts w:ascii="Courier New" w:eastAsia="Times New Roman" w:hAnsi="Courier New" w:cs="Courier New"/>
+          <w:color w:val="A31515"/>
+          <w:sz w:val="18"/>
+          <w:szCs w:val="18"/>
+        </w:rPr>
+        <w:t>"Action"</w:t>
+      </w:r>
+      <w:r>
+        <w:rPr>
+          <w:rFonts w:ascii="Courier New" w:eastAsia="Times New Roman" w:hAnsi="Courier New" w:cs="Courier New"/>
+          <w:color w:val="000000"/>
+          <w:sz w:val="18"/>
+          <w:szCs w:val="18"/>
+        </w:rPr>
+        <w:t>:</w:t>
+      </w:r>
+      <w:r>
+        <w:rPr>
+          <w:rFonts w:ascii="Courier New" w:eastAsia="Times New Roman" w:hAnsi="Courier New" w:cs="Courier New"/>
+          <w:color w:val="0451A5"/>
+          <w:sz w:val="18"/>
+          <w:szCs w:val="18"/>
+        </w:rPr>
+        <w:t>"Read</w:t>
+      </w:r>
+      <w:r>
+        <w:rPr>
+          <w:rFonts w:ascii="Courier New" w:eastAsia="Times New Roman" w:hAnsi="Courier New" w:cs="Courier New"/>
+          <w:color w:val="0451A5"/>
+          <w:sz w:val="18"/>
+          <w:szCs w:val="18"/>
+        </w:rPr>
+        <w:t xml:space="preserve"> hay Write</w:t>
+      </w:r>
+      <w:r>
+        <w:rPr>
+          <w:rFonts w:ascii="Courier New" w:eastAsia="Times New Roman" w:hAnsi="Courier New" w:cs="Courier New"/>
+          <w:color w:val="0451A5"/>
+          <w:sz w:val="18"/>
+          <w:szCs w:val="18"/>
+        </w:rPr>
+        <w:t>"</w:t>
+      </w:r>
+      <w:r>
+        <w:rPr>
+          <w:rFonts w:ascii="Courier New" w:eastAsia="Times New Roman" w:hAnsi="Courier New" w:cs="Courier New"/>
+          <w:color w:val="0451A5"/>
+          <w:sz w:val="18"/>
+          <w:szCs w:val="18"/>
+        </w:rPr>
+        <w:t xml:space="preserve"> </w:t>
+      </w:r>
+    </w:p>
+    <w:p>
+      <w:pPr>
+        <w:rPr>
+          <w:rFonts w:ascii="Consolas" w:hAnsi="Consolas" w:cs="Consolas"/>
+          <w:color w:val="002060"/>
+          <w:sz w:val="28"/>
+          <w:szCs w:val="28"/>
+        </w:rPr>
+      </w:pPr>
+      <w:r>
+        <w:rPr>
+          <w:rFonts w:ascii="Consolas" w:hAnsi="Consolas" w:cs="Consolas"/>
+          <w:color w:val="002060"/>
+          <w:sz w:val="28"/>
+          <w:szCs w:val="28"/>
+        </w:rPr>
+        <w:t>}</w:t>
+      </w:r>
+    </w:p>
+    <w:p>
+      <w:pPr>
+        <w:rPr>
+          <w:rFonts w:ascii="Consolas" w:hAnsi="Consolas" w:cs="Consolas"/>
+          <w:color w:val="002060"/>
+          <w:sz w:val="28"/>
+          <w:szCs w:val="28"/>
+        </w:rPr>
+      </w:pPr>
+    </w:p>
+    <w:p>
+      <w:pPr>
+        <w:rPr>
+          <w:rFonts w:ascii="Consolas" w:hAnsi="Consolas" w:cs="Consolas"/>
+          <w:color w:val="002060"/>
+          <w:sz w:val="24"/>
+          <w:szCs w:val="24"/>
+        </w:rPr>
+      </w:pPr>
+      <w:r>
+        <w:rPr>
+          <w:rFonts w:ascii="Consolas" w:hAnsi="Consolas" w:cs="Consolas"/>
+          <w:color w:val="002060"/>
+          <w:sz w:val="24"/>
+          <w:szCs w:val="24"/>
+        </w:rPr>
+        <w:t xml:space="preserve">API thực thi </w:t>
+      </w:r>
+      <w:r>
+        <w:rPr>
+          <w:rFonts w:ascii="Consolas" w:hAnsi="Consolas" w:cs="Consolas"/>
+          <w:color w:val="002060"/>
+          <w:sz w:val="24"/>
+          <w:szCs w:val="24"/>
+        </w:rPr>
+        <w:t>1 câu lệnh SQL</w:t>
+      </w:r>
+    </w:p>
+    <w:p>
+      <w:pPr>
+        <w:rPr>
+          <w:rFonts w:ascii="Consolas" w:hAnsi="Consolas" w:cs="Consolas"/>
+          <w:color w:val="002060"/>
+          <w:sz w:val="28"/>
+          <w:szCs w:val="28"/>
+        </w:rPr>
+      </w:pPr>
+      <w:hyperlink r:id="rId8" w:history="1">
+        <w:r>
+          <w:rPr>
+            <w:rStyle w:val="Hyperlink"/>
+            <w:rFonts w:ascii="Helvetica" w:hAnsi="Helvetica" w:cs="Helvetica"/>
+            <w:sz w:val="18"/>
+            <w:szCs w:val="18"/>
+            <w:shd w:val="clear" w:color="auto" w:fill="FFFFFF"/>
+          </w:rPr>
+          <w:t>https://localhost:44348/api/[Tên</w:t>
+        </w:r>
+      </w:hyperlink>
+      <w:r>
+        <w:rPr>
+          <w:rFonts w:ascii="Helvetica" w:hAnsi="Helvetica" w:cs="Helvetica"/>
+          <w:color w:val="212121"/>
+          <w:sz w:val="18"/>
+          <w:szCs w:val="18"/>
+          <w:shd w:val="clear" w:color="auto" w:fill="FFFFFF"/>
+        </w:rPr>
+        <w:t xml:space="preserve"> 1 controller nào đó]/excute_query</w:t>
+      </w:r>
+    </w:p>
+    <w:p>
+      <w:pPr>
+        <w:rPr>
+          <w:rFonts w:ascii="Consolas" w:hAnsi="Consolas" w:cs="Consolas"/>
+          <w:color w:val="002060"/>
+          <w:sz w:val="22"/>
+        </w:rPr>
+      </w:pPr>
+      <w:r>
+        <w:rPr>
+          <w:rFonts w:ascii="Consolas" w:hAnsi="Consolas" w:cs="Consolas"/>
+          <w:color w:val="002060"/>
+          <w:sz w:val="22"/>
+        </w:rPr>
+        <w:t>Phương thức: Post</w:t>
+      </w:r>
+    </w:p>
+    <w:p>
+      <w:pPr>
+        <w:rPr>
+          <w:rFonts w:ascii="Consolas" w:hAnsi="Consolas" w:cs="Consolas"/>
+          <w:color w:val="002060"/>
+          <w:sz w:val="28"/>
+          <w:szCs w:val="28"/>
+        </w:rPr>
+      </w:pPr>
+      <w:r>
+        <w:rPr>
+          <w:rFonts w:ascii="Consolas" w:hAnsi="Consolas" w:cs="Consolas"/>
+          <w:color w:val="002060"/>
+          <w:sz w:val="22"/>
+        </w:rPr>
+        <w:t>FormBody:</w:t>
+      </w:r>
+      <w:r>
+        <w:rPr>
+          <w:rFonts w:ascii="Consolas" w:hAnsi="Consolas" w:cs="Consolas"/>
+          <w:color w:val="002060"/>
+          <w:sz w:val="28"/>
+          <w:szCs w:val="28"/>
+        </w:rPr>
+        <w:t xml:space="preserve"> {</w:t>
+      </w:r>
+    </w:p>
+    <w:p>
+      <w:pPr>
+        <w:shd w:val="clear" w:color="auto" w:fill="FFFFFE"/>
+        <w:spacing w:line="270" w:lineRule="atLeast"/>
+        <w:rPr>
+          <w:rFonts w:ascii="Courier New" w:eastAsia="Times New Roman" w:hAnsi="Courier New" w:cs="Courier New"/>
+          <w:color w:val="000000"/>
+          <w:sz w:val="18"/>
+          <w:szCs w:val="18"/>
+        </w:rPr>
+      </w:pPr>
+      <w:r>
+        <w:rPr>
+          <w:rFonts w:ascii="Consolas" w:hAnsi="Consolas" w:cs="Consolas"/>
+          <w:color w:val="002060"/>
+          <w:sz w:val="28"/>
+          <w:szCs w:val="28"/>
+        </w:rPr>
+        <w:tab/>
+      </w:r>
+      <w:r>
+        <w:rPr>
+          <w:rFonts w:ascii="Courier New" w:eastAsia="Times New Roman" w:hAnsi="Courier New" w:cs="Courier New"/>
+          <w:color w:val="A31515"/>
+          <w:sz w:val="18"/>
+          <w:szCs w:val="18"/>
+        </w:rPr>
+        <w:t>"StringQuery"</w:t>
+      </w:r>
+      <w:r>
+        <w:rPr>
+          <w:rFonts w:ascii="Courier New" w:eastAsia="Times New Roman" w:hAnsi="Courier New" w:cs="Courier New"/>
+          <w:color w:val="000000"/>
+          <w:sz w:val="18"/>
+          <w:szCs w:val="18"/>
+        </w:rPr>
+        <w:t>:</w:t>
+      </w:r>
+      <w:r>
+        <w:rPr>
+          <w:rFonts w:ascii="Courier New" w:eastAsia="Times New Roman" w:hAnsi="Courier New" w:cs="Courier New"/>
+          <w:color w:val="0451A5"/>
+          <w:sz w:val="18"/>
+          <w:szCs w:val="18"/>
+        </w:rPr>
+        <w:t>"</w:t>
+      </w:r>
+      <w:r>
+        <w:rPr>
+          <w:rFonts w:ascii="Courier New" w:eastAsia="Times New Roman" w:hAnsi="Courier New" w:cs="Courier New"/>
+          <w:color w:val="0451A5"/>
+          <w:sz w:val="18"/>
+          <w:szCs w:val="18"/>
+        </w:rPr>
+        <w:t>câu lệnh truy vấn</w:t>
+      </w:r>
+      <w:r>
+        <w:rPr>
+          <w:rFonts w:ascii="Courier New" w:eastAsia="Times New Roman" w:hAnsi="Courier New" w:cs="Courier New"/>
+          <w:color w:val="0451A5"/>
+          <w:sz w:val="18"/>
+          <w:szCs w:val="18"/>
+        </w:rPr>
+        <w:t>"</w:t>
+      </w:r>
+      <w:r>
+        <w:rPr>
+          <w:rFonts w:ascii="Courier New" w:eastAsia="Times New Roman" w:hAnsi="Courier New" w:cs="Courier New"/>
+          <w:color w:val="000000"/>
+          <w:sz w:val="18"/>
+          <w:szCs w:val="18"/>
+        </w:rPr>
+        <w:t>,</w:t>
+      </w:r>
+    </w:p>
+    <w:p>
+      <w:pPr>
+        <w:shd w:val="clear" w:color="auto" w:fill="FFFFFE"/>
+        <w:spacing w:before="0" w:after="0" w:line="270" w:lineRule="atLeast"/>
+        <w:ind w:left="720"/>
+        <w:rPr>
+          <w:rFonts w:ascii="Courier New" w:eastAsia="Times New Roman" w:hAnsi="Courier New" w:cs="Courier New"/>
+          <w:color w:val="000000"/>
+          <w:sz w:val="18"/>
+          <w:szCs w:val="18"/>
+        </w:rPr>
+      </w:pPr>
+      <w:r>
+        <w:rPr>
+          <w:rFonts w:ascii="Courier New" w:eastAsia="Times New Roman" w:hAnsi="Courier New" w:cs="Courier New"/>
+          <w:color w:val="A31515"/>
+          <w:sz w:val="18"/>
+          <w:szCs w:val="18"/>
+        </w:rPr>
+        <w:t>"Action"</w:t>
+      </w:r>
+      <w:r>
+        <w:rPr>
+          <w:rFonts w:ascii="Courier New" w:eastAsia="Times New Roman" w:hAnsi="Courier New" w:cs="Courier New"/>
+          <w:color w:val="000000"/>
+          <w:sz w:val="18"/>
+          <w:szCs w:val="18"/>
+        </w:rPr>
+        <w:t>:</w:t>
+      </w:r>
+      <w:r>
+        <w:rPr>
+          <w:rFonts w:ascii="Courier New" w:eastAsia="Times New Roman" w:hAnsi="Courier New" w:cs="Courier New"/>
+          <w:color w:val="0451A5"/>
+          <w:sz w:val="18"/>
+          <w:szCs w:val="18"/>
+        </w:rPr>
+        <w:t>"Read</w:t>
+      </w:r>
+      <w:r>
+        <w:rPr>
+          <w:rFonts w:ascii="Courier New" w:eastAsia="Times New Roman" w:hAnsi="Courier New" w:cs="Courier New"/>
+          <w:color w:val="0451A5"/>
+          <w:sz w:val="18"/>
+          <w:szCs w:val="18"/>
+        </w:rPr>
+        <w:t xml:space="preserve"> hay Write</w:t>
+      </w:r>
+      <w:r>
+        <w:rPr>
+          <w:rFonts w:ascii="Courier New" w:eastAsia="Times New Roman" w:hAnsi="Courier New" w:cs="Courier New"/>
+          <w:color w:val="0451A5"/>
+          <w:sz w:val="18"/>
+          <w:szCs w:val="18"/>
+        </w:rPr>
+        <w:t>"</w:t>
+      </w:r>
+      <w:r>
+        <w:rPr>
+          <w:rFonts w:ascii="Courier New" w:eastAsia="Times New Roman" w:hAnsi="Courier New" w:cs="Courier New"/>
+          <w:color w:val="0451A5"/>
+          <w:sz w:val="18"/>
+          <w:szCs w:val="18"/>
+        </w:rPr>
+        <w:t xml:space="preserve"> </w:t>
+      </w:r>
+    </w:p>
+    <w:p>
+      <w:pPr>
+        <w:rPr>
+          <w:rFonts w:ascii="Consolas" w:hAnsi="Consolas" w:cs="Consolas"/>
+          <w:color w:val="002060"/>
+          <w:sz w:val="28"/>
+          <w:szCs w:val="28"/>
+        </w:rPr>
+      </w:pPr>
+      <w:r>
+        <w:rPr>
+          <w:rFonts w:ascii="Consolas" w:hAnsi="Consolas" w:cs="Consolas"/>
+          <w:color w:val="002060"/>
+          <w:sz w:val="28"/>
+          <w:szCs w:val="28"/>
+        </w:rPr>
+        <w:t>}</w:t>
+      </w:r>
+    </w:p>
+    <w:p>
+      <w:pPr>
+        <w:rPr>
+          <w:rFonts w:ascii="Consolas" w:hAnsi="Consolas" w:cs="Consolas"/>
+          <w:color w:val="002060"/>
+          <w:sz w:val="28"/>
+          <w:szCs w:val="28"/>
+        </w:rPr>
+      </w:pPr>
+    </w:p>
+    <w:p>
+      <w:pPr>
+        <w:rPr>
+          <w:rFonts w:ascii="Consolas" w:hAnsi="Consolas" w:cs="Consolas"/>
+          <w:color w:val="0070C0"/>
+          <w:sz w:val="28"/>
+          <w:szCs w:val="28"/>
+        </w:rPr>
+      </w:pPr>
+      <w:r>
+        <w:rPr>
+          <w:rFonts w:ascii="Consolas" w:hAnsi="Consolas" w:cs="Consolas"/>
+          <w:color w:val="0070C0"/>
+          <w:sz w:val="28"/>
+          <w:szCs w:val="28"/>
+        </w:rPr>
+        <w:t>DataBase:</w:t>
+      </w:r>
+    </w:p>
+    <w:p>
+      <w:pPr>
+        <w:rPr>
+          <w:rFonts w:ascii="Consolas" w:hAnsi="Consolas" w:cs="Consolas"/>
+          <w:b/>
+          <w:color w:val="000000"/>
+          <w:sz w:val="28"/>
+          <w:szCs w:val="28"/>
+        </w:rPr>
+      </w:pPr>
+      <w:r>
+        <w:rPr>
+          <w:rFonts w:ascii="Consolas" w:hAnsi="Consolas" w:cs="Consolas"/>
+          <w:b/>
+          <w:color w:val="0000FF"/>
+          <w:sz w:val="28"/>
+          <w:szCs w:val="28"/>
+        </w:rPr>
+        <w:t xml:space="preserve">Bảng danh sách </w:t>
+      </w:r>
+      <w:r>
+        <w:rPr>
+          <w:rFonts w:ascii="Consolas" w:hAnsi="Consolas" w:cs="Consolas"/>
+          <w:b/>
+          <w:color w:val="0000FF"/>
+          <w:sz w:val="28"/>
+          <w:szCs w:val="28"/>
+        </w:rPr>
         <w:t>công ty</w:t>
       </w:r>
     </w:p>
@@ -966,7 +2005,6 @@
           <w:sz w:val="19"/>
           <w:szCs w:val="19"/>
         </w:rPr>
-        <w:lastRenderedPageBreak/>
         <w:tab/>
         <w:t xml:space="preserve">modify_by </w:t>
       </w:r>
@@ -1027,6 +2065,7 @@
           <w:sz w:val="28"/>
           <w:szCs w:val="28"/>
         </w:rPr>
+        <w:lastRenderedPageBreak/>
         <w:t xml:space="preserve">Bảng danh sách </w:t>
       </w:r>
       <w:r>
@@ -2991,7 +4030,7 @@
                     <pic:cNvPicPr/>
                   </pic:nvPicPr>
                   <pic:blipFill>
-                    <a:blip r:embed="rId4"/>
+                    <a:blip r:embed="rId9"/>
                     <a:stretch>
                       <a:fillRect/>
                     </a:stretch>
@@ -3808,7 +4847,7 @@
                     <pic:cNvPicPr/>
                   </pic:nvPicPr>
                   <pic:blipFill>
-                    <a:blip r:embed="rId5"/>
+                    <a:blip r:embed="rId10"/>
                     <a:stretch>
                       <a:fillRect/>
                     </a:stretch>
@@ -5012,7 +6051,7 @@
                     <pic:cNvPicPr/>
                   </pic:nvPicPr>
                   <pic:blipFill>
-                    <a:blip r:embed="rId6"/>
+                    <a:blip r:embed="rId11"/>
                     <a:stretch>
                       <a:fillRect/>
                     </a:stretch>
@@ -5033,6 +6072,7 @@
         </w:drawing>
       </w:r>
     </w:p>
+    <w:p/>
     <w:p/>
     <w:sectPr>
       <w:pgSz w:w="11907" w:h="16840" w:code="9"/>
@@ -5465,6 +6505,17 @@
     <w:semiHidden/>
     <w:unhideWhenUsed/>
   </w:style>
+  <w:style w:type="character" w:styleId="Hyperlink">
+    <w:name w:val="Hyperlink"/>
+    <w:basedOn w:val="DefaultParagraphFont"/>
+    <w:uiPriority w:val="99"/>
+    <w:unhideWhenUsed/>
+    <w:rsid w:val="001B448B"/>
+    <w:rPr>
+      <w:color w:val="0563C1" w:themeColor="hyperlink"/>
+      <w:u w:val="single"/>
+    </w:rPr>
+  </w:style>
 </w:styles>
 </file>
 

</xml_diff>